<commit_message>
Started Introduction to report
</commit_message>
<xml_diff>
--- a/Group report.docx
+++ b/Group report.docx
@@ -1,6 +1,6 @@
 
 <file path=word/document.xml><?xml version="1.0" encoding="utf-8"?>
-<w:document xmlns:wpc="http://schemas.microsoft.com/office/word/2010/wordprocessingCanvas" xmlns:cx="http://schemas.microsoft.com/office/drawing/2014/chartex" xmlns:cx1="http://schemas.microsoft.com/office/drawing/2015/9/8/chartex" xmlns:cx2="http://schemas.microsoft.com/office/drawing/2015/10/21/chartex" xmlns:cx3="http://schemas.microsoft.com/office/drawing/2016/5/9/chartex" xmlns:cx4="http://schemas.microsoft.com/office/drawing/2016/5/10/chartex" xmlns:cx5="http://schemas.microsoft.com/office/drawing/2016/5/11/chartex" xmlns:cx6="http://schemas.microsoft.com/office/drawing/2016/5/12/chartex" xmlns:cx7="http://schemas.microsoft.com/office/drawing/2016/5/13/chartex" xmlns:cx8="http://schemas.microsoft.com/office/drawing/2016/5/14/chartex" xmlns:mc="http://schemas.openxmlformats.org/markup-compatibility/2006" xmlns:aink="http://schemas.microsoft.com/office/drawing/2016/ink" xmlns:am3d="http://schemas.microsoft.com/office/drawing/2017/model3d" xmlns:o="urn:schemas-microsoft-com:office:office" xmlns:r="http://schemas.openxmlformats.org/officeDocument/2006/relationships" xmlns:m="http://schemas.openxmlformats.org/officeDocument/2006/math" xmlns:v="urn:schemas-microsoft-com:vml" xmlns:wp14="http://schemas.microsoft.com/office/word/2010/wordprocessingDrawing" xmlns:wp="http://schemas.openxmlformats.org/drawingml/2006/wordprocessingDrawing" xmlns:w10="urn:schemas-microsoft-com:office:word" xmlns:w="http://schemas.openxmlformats.org/wordprocessingml/2006/main" xmlns:w14="http://schemas.microsoft.com/office/word/2010/wordml" xmlns:w15="http://schemas.microsoft.com/office/word/2012/wordml" xmlns:w16cid="http://schemas.microsoft.com/office/word/2016/wordml/cid" xmlns:w16se="http://schemas.microsoft.com/office/word/2015/wordml/symex" xmlns:wpg="http://schemas.microsoft.com/office/word/2010/wordprocessingGroup" xmlns:wpi="http://schemas.microsoft.com/office/word/2010/wordprocessingInk" xmlns:wne="http://schemas.microsoft.com/office/word/2006/wordml" xmlns:wps="http://schemas.microsoft.com/office/word/2010/wordprocessingShape" mc:Ignorable="w14 w15 w16se w16cid wp14">
+<w:document xmlns:wpc="http://schemas.microsoft.com/office/word/2010/wordprocessingCanvas" xmlns:cx="http://schemas.microsoft.com/office/drawing/2014/chartex" xmlns:cx1="http://schemas.microsoft.com/office/drawing/2015/9/8/chartex" xmlns:mc="http://schemas.openxmlformats.org/markup-compatibility/2006" xmlns:o="urn:schemas-microsoft-com:office:office" xmlns:r="http://schemas.openxmlformats.org/officeDocument/2006/relationships" xmlns:m="http://schemas.openxmlformats.org/officeDocument/2006/math" xmlns:v="urn:schemas-microsoft-com:vml" xmlns:wp14="http://schemas.microsoft.com/office/word/2010/wordprocessingDrawing" xmlns:wp="http://schemas.openxmlformats.org/drawingml/2006/wordprocessingDrawing" xmlns:w10="urn:schemas-microsoft-com:office:word" xmlns:w="http://schemas.openxmlformats.org/wordprocessingml/2006/main" xmlns:w14="http://schemas.microsoft.com/office/word/2010/wordml" xmlns:w15="http://schemas.microsoft.com/office/word/2012/wordml" xmlns:w16se="http://schemas.microsoft.com/office/word/2015/wordml/symex" xmlns:wpg="http://schemas.microsoft.com/office/word/2010/wordprocessingGroup" xmlns:wpi="http://schemas.microsoft.com/office/word/2010/wordprocessingInk" xmlns:wne="http://schemas.microsoft.com/office/word/2006/wordml" xmlns:wps="http://schemas.microsoft.com/office/word/2010/wordprocessingShape" mc:Ignorable="w14 w15 w16se wp14">
   <w:body>
     <w:p>
       <w:pPr>
@@ -20,6 +20,13 @@
     </w:p>
     <w:sdt>
       <w:sdtPr>
+        <w:rPr>
+          <w:rFonts w:asciiTheme="minorHAnsi" w:eastAsiaTheme="minorHAnsi" w:hAnsiTheme="minorHAnsi" w:cstheme="minorBidi"/>
+          <w:color w:val="auto"/>
+          <w:sz w:val="22"/>
+          <w:szCs w:val="22"/>
+          <w:lang w:val="en-GB"/>
+        </w:rPr>
         <w:id w:val="-366444663"/>
         <w:docPartObj>
           <w:docPartGallery w:val="Table of Contents"/>
@@ -28,14 +35,9 @@
       </w:sdtPr>
       <w:sdtEndPr>
         <w:rPr>
-          <w:rFonts w:asciiTheme="minorHAnsi" w:eastAsiaTheme="minorHAnsi" w:hAnsiTheme="minorHAnsi" w:cstheme="minorBidi"/>
           <w:b/>
           <w:bCs/>
           <w:noProof/>
-          <w:color w:val="auto"/>
-          <w:sz w:val="22"/>
-          <w:szCs w:val="22"/>
-          <w:lang w:val="en-GB"/>
         </w:rPr>
       </w:sdtEndPr>
       <w:sdtContent>
@@ -437,14 +439,28 @@
       <w:bookmarkEnd w:id="0"/>
     </w:p>
     <w:p>
+      <w:r>
+        <w:t>The requirements for the assignment was to extend the first assessment that was created, so that the data can be stored into a server database (MySQL). This also included using server side programming language PHP as well as HTML, CSS, JavaScript/JQuery.</w:t>
+      </w:r>
+    </w:p>
+    <w:p>
+      <w:r>
+        <w:t xml:space="preserve">Our brief for the assignment was to implement some additional features for Gloucestershire Constabulary. The first feature was to help locate stolen bicycles that has been advertised on an e-commerce website such as eBay for resale, including comparisons and side by side displays of the victim’s item and the item for sale. The system also needed to be able to email victims updating them with the progress of the investigation. The system will also be used to map locations and the most vulnerable areas in google maps, this will allow the police to provide support for areas that need it most. </w:t>
+      </w:r>
+    </w:p>
+    <w:p>
+      <w:bookmarkStart w:id="1" w:name="_GoBack"/>
+      <w:bookmarkEnd w:id="1"/>
+    </w:p>
+    <w:p>
       <w:pPr>
         <w:pStyle w:val="Heading2"/>
       </w:pPr>
-      <w:bookmarkStart w:id="1" w:name="_Toc504661079"/>
+      <w:bookmarkStart w:id="2" w:name="_Toc504661079"/>
       <w:r>
         <w:t>The team</w:t>
       </w:r>
-      <w:bookmarkEnd w:id="1"/>
+      <w:bookmarkEnd w:id="2"/>
     </w:p>
     <w:p>
       <w:r>
@@ -465,21 +481,21 @@
       <w:pPr>
         <w:pStyle w:val="Heading1"/>
       </w:pPr>
-      <w:bookmarkStart w:id="2" w:name="_Toc504661080"/>
+      <w:bookmarkStart w:id="3" w:name="_Toc504661080"/>
       <w:r>
         <w:t>The front end</w:t>
       </w:r>
-      <w:bookmarkEnd w:id="2"/>
+      <w:bookmarkEnd w:id="3"/>
     </w:p>
     <w:p>
       <w:pPr>
         <w:pStyle w:val="Heading2"/>
       </w:pPr>
-      <w:bookmarkStart w:id="3" w:name="_Toc504661081"/>
+      <w:bookmarkStart w:id="4" w:name="_Toc504661081"/>
       <w:r>
         <w:t>Frameworks and libraries used</w:t>
       </w:r>
-      <w:bookmarkEnd w:id="3"/>
+      <w:bookmarkEnd w:id="4"/>
     </w:p>
     <w:p>
       <w:r>
@@ -495,8 +511,6 @@
           <w:szCs w:val="32"/>
         </w:rPr>
       </w:pPr>
-      <w:bookmarkStart w:id="4" w:name="_GoBack"/>
-      <w:bookmarkEnd w:id="4"/>
       <w:r>
         <w:br w:type="page"/>
       </w:r>
@@ -504,20 +518,19 @@
     <w:bookmarkStart w:id="5" w:name="_Toc504661082" w:displacedByCustomXml="next"/>
     <w:sdt>
       <w:sdtPr>
+        <w:rPr>
+          <w:rFonts w:asciiTheme="minorHAnsi" w:eastAsiaTheme="minorHAnsi" w:hAnsiTheme="minorHAnsi" w:cstheme="minorBidi"/>
+          <w:color w:val="auto"/>
+          <w:sz w:val="22"/>
+          <w:szCs w:val="22"/>
+        </w:rPr>
         <w:id w:val="-1769615978"/>
         <w:docPartObj>
           <w:docPartGallery w:val="Bibliographies"/>
           <w:docPartUnique/>
         </w:docPartObj>
       </w:sdtPr>
-      <w:sdtEndPr>
-        <w:rPr>
-          <w:rFonts w:asciiTheme="minorHAnsi" w:eastAsiaTheme="minorHAnsi" w:hAnsiTheme="minorHAnsi" w:cstheme="minorBidi"/>
-          <w:color w:val="auto"/>
-          <w:sz w:val="22"/>
-          <w:szCs w:val="22"/>
-        </w:rPr>
-      </w:sdtEndPr>
+      <w:sdtEndPr/>
       <w:sdtContent>
         <w:p>
           <w:pPr>
@@ -533,6 +546,7 @@
             <w:id w:val="111145805"/>
             <w:bibliography/>
           </w:sdtPr>
+          <w:sdtEndPr/>
           <w:sdtContent>
             <w:p>
               <w:r>
@@ -591,7 +605,7 @@
 </file>
 
 <file path=word/styles.xml><?xml version="1.0" encoding="utf-8"?>
-<w:styles xmlns:mc="http://schemas.openxmlformats.org/markup-compatibility/2006" xmlns:r="http://schemas.openxmlformats.org/officeDocument/2006/relationships" xmlns:w="http://schemas.openxmlformats.org/wordprocessingml/2006/main" xmlns:w14="http://schemas.microsoft.com/office/word/2010/wordml" xmlns:w15="http://schemas.microsoft.com/office/word/2012/wordml" xmlns:w16cid="http://schemas.microsoft.com/office/word/2016/wordml/cid" xmlns:w16se="http://schemas.microsoft.com/office/word/2015/wordml/symex" mc:Ignorable="w14 w15 w16se w16cid">
+<w:styles xmlns:mc="http://schemas.openxmlformats.org/markup-compatibility/2006" xmlns:r="http://schemas.openxmlformats.org/officeDocument/2006/relationships" xmlns:w="http://schemas.openxmlformats.org/wordprocessingml/2006/main" xmlns:w14="http://schemas.microsoft.com/office/word/2010/wordml" xmlns:w15="http://schemas.microsoft.com/office/word/2012/wordml" xmlns:w16se="http://schemas.microsoft.com/office/word/2015/wordml/symex" mc:Ignorable="w14 w15 w16se">
   <w:docDefaults>
     <w:rPrDefault>
       <w:rPr>
@@ -607,7 +621,7 @@
       </w:pPr>
     </w:pPrDefault>
   </w:docDefaults>
-  <w:latentStyles w:defLockedState="0" w:defUIPriority="99" w:defSemiHidden="0" w:defUnhideWhenUsed="0" w:defQFormat="0" w:count="375">
+  <w:latentStyles w:defLockedState="0" w:defUIPriority="99" w:defSemiHidden="0" w:defUnhideWhenUsed="0" w:defQFormat="0" w:count="371">
     <w:lsdException w:name="Normal" w:uiPriority="0" w:qFormat="1"/>
     <w:lsdException w:name="heading 1" w:uiPriority="9" w:qFormat="1"/>
     <w:lsdException w:name="heading 2" w:semiHidden="1" w:uiPriority="9" w:unhideWhenUsed="1" w:qFormat="1"/>
@@ -979,10 +993,6 @@
     <w:lsdException w:name="List Table 5 Dark Accent 6" w:uiPriority="50"/>
     <w:lsdException w:name="List Table 6 Colorful Accent 6" w:uiPriority="51"/>
     <w:lsdException w:name="List Table 7 Colorful Accent 6" w:uiPriority="52"/>
-    <w:lsdException w:name="Mention" w:semiHidden="1" w:unhideWhenUsed="1"/>
-    <w:lsdException w:name="Smart Hyperlink" w:semiHidden="1" w:unhideWhenUsed="1"/>
-    <w:lsdException w:name="Hashtag" w:semiHidden="1" w:unhideWhenUsed="1"/>
-    <w:lsdException w:name="Unresolved Mention" w:semiHidden="1" w:unhideWhenUsed="1"/>
   </w:latentStyles>
   <w:style w:type="paragraph" w:default="1" w:styleId="Normal">
     <w:name w:val="Normal"/>
@@ -1211,535 +1221,6 @@
     </w:pPr>
   </w:style>
 </w:styles>
-</file>
-
-<file path=word/glossary/document.xml><?xml version="1.0" encoding="utf-8"?>
-<w:glossaryDocument xmlns:wpc="http://schemas.microsoft.com/office/word/2010/wordprocessingCanvas" xmlns:cx="http://schemas.microsoft.com/office/drawing/2014/chartex" xmlns:cx1="http://schemas.microsoft.com/office/drawing/2015/9/8/chartex" xmlns:cx2="http://schemas.microsoft.com/office/drawing/2015/10/21/chartex" xmlns:cx3="http://schemas.microsoft.com/office/drawing/2016/5/9/chartex" xmlns:cx4="http://schemas.microsoft.com/office/drawing/2016/5/10/chartex" xmlns:cx5="http://schemas.microsoft.com/office/drawing/2016/5/11/chartex" xmlns:cx6="http://schemas.microsoft.com/office/drawing/2016/5/12/chartex" xmlns:cx7="http://schemas.microsoft.com/office/drawing/2016/5/13/chartex" xmlns:cx8="http://schemas.microsoft.com/office/drawing/2016/5/14/chartex" xmlns:mc="http://schemas.openxmlformats.org/markup-compatibility/2006" xmlns:aink="http://schemas.microsoft.com/office/drawing/2016/ink" xmlns:am3d="http://schemas.microsoft.com/office/drawing/2017/model3d" xmlns:o="urn:schemas-microsoft-com:office:office" xmlns:r="http://schemas.openxmlformats.org/officeDocument/2006/relationships" xmlns:m="http://schemas.openxmlformats.org/officeDocument/2006/math" xmlns:v="urn:schemas-microsoft-com:vml" xmlns:wp14="http://schemas.microsoft.com/office/word/2010/wordprocessingDrawing" xmlns:wp="http://schemas.openxmlformats.org/drawingml/2006/wordprocessingDrawing" xmlns:w10="urn:schemas-microsoft-com:office:word" xmlns:w="http://schemas.openxmlformats.org/wordprocessingml/2006/main" xmlns:w14="http://schemas.microsoft.com/office/word/2010/wordml" xmlns:w15="http://schemas.microsoft.com/office/word/2012/wordml" xmlns:w16cid="http://schemas.microsoft.com/office/word/2016/wordml/cid" xmlns:w16se="http://schemas.microsoft.com/office/word/2015/wordml/symex" xmlns:wpg="http://schemas.microsoft.com/office/word/2010/wordprocessingGroup" xmlns:wpi="http://schemas.microsoft.com/office/word/2010/wordprocessingInk" xmlns:wne="http://schemas.microsoft.com/office/word/2006/wordml" xmlns:wps="http://schemas.microsoft.com/office/word/2010/wordprocessingShape" mc:Ignorable="w14 w15 w16se w16cid wp14"/>
-</file>
-
-<file path=word/glossary/fontTable.xml><?xml version="1.0" encoding="utf-8"?>
-<w:fonts xmlns:mc="http://schemas.openxmlformats.org/markup-compatibility/2006" xmlns:r="http://schemas.openxmlformats.org/officeDocument/2006/relationships" xmlns:w="http://schemas.openxmlformats.org/wordprocessingml/2006/main" xmlns:w14="http://schemas.microsoft.com/office/word/2010/wordml" xmlns:w15="http://schemas.microsoft.com/office/word/2012/wordml" xmlns:w16cid="http://schemas.microsoft.com/office/word/2016/wordml/cid" xmlns:w16se="http://schemas.microsoft.com/office/word/2015/wordml/symex" mc:Ignorable="w14 w15 w16se w16cid">
-  <w:font w:name="Segoe UI">
-    <w:panose1 w:val="020B0502040204020203"/>
-    <w:charset w:val="00"/>
-    <w:family w:val="swiss"/>
-    <w:pitch w:val="variable"/>
-    <w:sig w:usb0="E4002EFF" w:usb1="C000E47F" w:usb2="00000009" w:usb3="00000000" w:csb0="000001FF" w:csb1="00000000"/>
-  </w:font>
-  <w:font w:name="Times New Roman">
-    <w:panose1 w:val="02020603050405020304"/>
-    <w:charset w:val="00"/>
-    <w:family w:val="roman"/>
-    <w:pitch w:val="variable"/>
-    <w:sig w:usb0="E0002AFF" w:usb1="C0007843" w:usb2="00000009" w:usb3="00000000" w:csb0="000001FF" w:csb1="00000000"/>
-  </w:font>
-  <w:font w:name="Segoe UI Light">
-    <w:panose1 w:val="020B0502040204020203"/>
-    <w:charset w:val="00"/>
-    <w:family w:val="swiss"/>
-    <w:pitch w:val="variable"/>
-    <w:sig w:usb0="E4002EFF" w:usb1="C000E47F" w:usb2="00000009" w:usb3="00000000" w:csb0="000001FF" w:csb1="00000000"/>
-  </w:font>
-  <w:font w:name="Calibri">
-    <w:panose1 w:val="020F0502020204030204"/>
-    <w:charset w:val="00"/>
-    <w:family w:val="swiss"/>
-    <w:pitch w:val="variable"/>
-    <w:sig w:usb0="E0002AFF" w:usb1="4000ACFF" w:usb2="00000001" w:usb3="00000000" w:csb0="000001FF" w:csb1="00000000"/>
-  </w:font>
-  <w:font w:name="Calibri Light">
-    <w:panose1 w:val="020F0302020204030204"/>
-    <w:charset w:val="00"/>
-    <w:family w:val="swiss"/>
-    <w:pitch w:val="variable"/>
-    <w:sig w:usb0="A0002AEF" w:usb1="4000207B" w:usb2="00000000" w:usb3="00000000" w:csb0="000001FF" w:csb1="00000000"/>
-  </w:font>
-</w:fonts>
-</file>
-
-<file path=word/glossary/settings.xml><?xml version="1.0" encoding="utf-8"?>
-<w:settings xmlns:mc="http://schemas.openxmlformats.org/markup-compatibility/2006" xmlns:o="urn:schemas-microsoft-com:office:office" xmlns:r="http://schemas.openxmlformats.org/officeDocument/2006/relationships" xmlns:m="http://schemas.openxmlformats.org/officeDocument/2006/math" xmlns:v="urn:schemas-microsoft-com:vml" xmlns:w10="urn:schemas-microsoft-com:office:word" xmlns:w="http://schemas.openxmlformats.org/wordprocessingml/2006/main" xmlns:w14="http://schemas.microsoft.com/office/word/2010/wordml" xmlns:w15="http://schemas.microsoft.com/office/word/2012/wordml" xmlns:w16cid="http://schemas.microsoft.com/office/word/2016/wordml/cid" xmlns:w16se="http://schemas.microsoft.com/office/word/2015/wordml/symex" xmlns:sl="http://schemas.openxmlformats.org/schemaLibrary/2006/main" mc:Ignorable="w14 w15 w16se w16cid">
-  <w:view w:val="normal"/>
-  <w:defaultTabStop w:val="720"/>
-  <w:characterSpacingControl w:val="doNotCompress"/>
-  <w:compat>
-    <w:useFELayout/>
-    <w:compatSetting w:name="compatibilityMode" w:uri="http://schemas.microsoft.com/office/word" w:val="15"/>
-    <w:compatSetting w:name="overrideTableStyleFontSizeAndJustification" w:uri="http://schemas.microsoft.com/office/word" w:val="1"/>
-    <w:compatSetting w:name="enableOpenTypeFeatures" w:uri="http://schemas.microsoft.com/office/word" w:val="1"/>
-    <w:compatSetting w:name="doNotFlipMirrorIndents" w:uri="http://schemas.microsoft.com/office/word" w:val="1"/>
-    <w:compatSetting w:name="differentiateMultirowTableHeaders" w:uri="http://schemas.microsoft.com/office/word" w:val="1"/>
-    <w:compatSetting w:name="useWord2013TrackBottomHyphenation" w:uri="http://schemas.microsoft.com/office/word" w:val="0"/>
-  </w:compat>
-  <w:rsids>
-    <w:rsidRoot w:val="000176F7"/>
-    <w:rsid w:val="000176F7"/>
-    <w:rsid w:val="00F263C9"/>
-  </w:rsids>
-  <m:mathPr>
-    <m:mathFont m:val="Cambria Math"/>
-    <m:brkBin m:val="before"/>
-    <m:brkBinSub m:val="--"/>
-    <m:smallFrac m:val="0"/>
-    <m:dispDef/>
-    <m:lMargin m:val="0"/>
-    <m:rMargin m:val="0"/>
-    <m:defJc m:val="centerGroup"/>
-    <m:wrapIndent m:val="1440"/>
-    <m:intLim m:val="subSup"/>
-    <m:naryLim m:val="undOvr"/>
-  </m:mathPr>
-  <w:themeFontLang w:val="en-GB"/>
-  <w:clrSchemeMapping w:bg1="light1" w:t1="dark1" w:bg2="light2" w:t2="dark2" w:accent1="accent1" w:accent2="accent2" w:accent3="accent3" w:accent4="accent4" w:accent5="accent5" w:accent6="accent6" w:hyperlink="hyperlink" w:followedHyperlink="followedHyperlink"/>
-  <w:decimalSymbol w:val="."/>
-  <w:listSeparator w:val=","/>
-  <w15:chartTrackingRefBased/>
-</w:settings>
-</file>
-
-<file path=word/glossary/styles.xml><?xml version="1.0" encoding="utf-8"?>
-<w:styles xmlns:mc="http://schemas.openxmlformats.org/markup-compatibility/2006" xmlns:r="http://schemas.openxmlformats.org/officeDocument/2006/relationships" xmlns:w="http://schemas.openxmlformats.org/wordprocessingml/2006/main" xmlns:w14="http://schemas.microsoft.com/office/word/2010/wordml" xmlns:w15="http://schemas.microsoft.com/office/word/2012/wordml" xmlns:w16cid="http://schemas.microsoft.com/office/word/2016/wordml/cid" xmlns:w16se="http://schemas.microsoft.com/office/word/2015/wordml/symex" mc:Ignorable="w14 w15 w16se w16cid">
-  <w:docDefaults>
-    <w:rPrDefault>
-      <w:rPr>
-        <w:rFonts w:asciiTheme="minorHAnsi" w:eastAsiaTheme="minorEastAsia" w:hAnsiTheme="minorHAnsi" w:cstheme="minorBidi"/>
-        <w:sz w:val="22"/>
-        <w:szCs w:val="22"/>
-        <w:lang w:val="en-GB" w:eastAsia="en-GB" w:bidi="ar-SA"/>
-      </w:rPr>
-    </w:rPrDefault>
-    <w:pPrDefault>
-      <w:pPr>
-        <w:spacing w:after="160" w:line="259" w:lineRule="auto"/>
-      </w:pPr>
-    </w:pPrDefault>
-  </w:docDefaults>
-  <w:latentStyles w:defLockedState="0" w:defUIPriority="99" w:defSemiHidden="0" w:defUnhideWhenUsed="0" w:defQFormat="0" w:count="375">
-    <w:lsdException w:name="Normal" w:uiPriority="0" w:qFormat="1"/>
-    <w:lsdException w:name="heading 1" w:uiPriority="9" w:qFormat="1"/>
-    <w:lsdException w:name="heading 2" w:semiHidden="1" w:uiPriority="9" w:unhideWhenUsed="1" w:qFormat="1"/>
-    <w:lsdException w:name="heading 3" w:semiHidden="1" w:uiPriority="9" w:unhideWhenUsed="1" w:qFormat="1"/>
-    <w:lsdException w:name="heading 4" w:semiHidden="1" w:uiPriority="9" w:unhideWhenUsed="1" w:qFormat="1"/>
-    <w:lsdException w:name="heading 5" w:semiHidden="1" w:uiPriority="9" w:unhideWhenUsed="1" w:qFormat="1"/>
-    <w:lsdException w:name="heading 6" w:semiHidden="1" w:uiPriority="9" w:unhideWhenUsed="1" w:qFormat="1"/>
-    <w:lsdException w:name="heading 7" w:semiHidden="1" w:uiPriority="9" w:unhideWhenUsed="1" w:qFormat="1"/>
-    <w:lsdException w:name="heading 8" w:semiHidden="1" w:uiPriority="9" w:unhideWhenUsed="1" w:qFormat="1"/>
-    <w:lsdException w:name="heading 9" w:semiHidden="1" w:uiPriority="9" w:unhideWhenUsed="1" w:qFormat="1"/>
-    <w:lsdException w:name="index 1" w:semiHidden="1" w:unhideWhenUsed="1"/>
-    <w:lsdException w:name="index 2" w:semiHidden="1" w:unhideWhenUsed="1"/>
-    <w:lsdException w:name="index 3" w:semiHidden="1" w:unhideWhenUsed="1"/>
-    <w:lsdException w:name="index 4" w:semiHidden="1" w:unhideWhenUsed="1"/>
-    <w:lsdException w:name="index 5" w:semiHidden="1" w:unhideWhenUsed="1"/>
-    <w:lsdException w:name="index 6" w:semiHidden="1" w:unhideWhenUsed="1"/>
-    <w:lsdException w:name="index 7" w:semiHidden="1" w:unhideWhenUsed="1"/>
-    <w:lsdException w:name="index 8" w:semiHidden="1" w:unhideWhenUsed="1"/>
-    <w:lsdException w:name="index 9" w:semiHidden="1" w:unhideWhenUsed="1"/>
-    <w:lsdException w:name="toc 1" w:semiHidden="1" w:uiPriority="39" w:unhideWhenUsed="1"/>
-    <w:lsdException w:name="toc 2" w:semiHidden="1" w:uiPriority="39" w:unhideWhenUsed="1"/>
-    <w:lsdException w:name="toc 3" w:semiHidden="1" w:uiPriority="39" w:unhideWhenUsed="1"/>
-    <w:lsdException w:name="toc 4" w:semiHidden="1" w:uiPriority="39" w:unhideWhenUsed="1"/>
-    <w:lsdException w:name="toc 5" w:semiHidden="1" w:uiPriority="39" w:unhideWhenUsed="1"/>
-    <w:lsdException w:name="toc 6" w:semiHidden="1" w:uiPriority="39" w:unhideWhenUsed="1"/>
-    <w:lsdException w:name="toc 7" w:semiHidden="1" w:uiPriority="39" w:unhideWhenUsed="1"/>
-    <w:lsdException w:name="toc 8" w:semiHidden="1" w:uiPriority="39" w:unhideWhenUsed="1"/>
-    <w:lsdException w:name="toc 9" w:semiHidden="1" w:uiPriority="39" w:unhideWhenUsed="1"/>
-    <w:lsdException w:name="Normal Indent" w:semiHidden="1" w:unhideWhenUsed="1"/>
-    <w:lsdException w:name="footnote text" w:semiHidden="1" w:unhideWhenUsed="1"/>
-    <w:lsdException w:name="annotation text" w:semiHidden="1" w:unhideWhenUsed="1"/>
-    <w:lsdException w:name="header" w:semiHidden="1" w:unhideWhenUsed="1"/>
-    <w:lsdException w:name="footer" w:semiHidden="1" w:unhideWhenUsed="1"/>
-    <w:lsdException w:name="index heading" w:semiHidden="1" w:unhideWhenUsed="1"/>
-    <w:lsdException w:name="caption" w:semiHidden="1" w:uiPriority="35" w:unhideWhenUsed="1" w:qFormat="1"/>
-    <w:lsdException w:name="table of figures" w:semiHidden="1" w:unhideWhenUsed="1"/>
-    <w:lsdException w:name="envelope address" w:semiHidden="1" w:unhideWhenUsed="1"/>
-    <w:lsdException w:name="envelope return" w:semiHidden="1" w:unhideWhenUsed="1"/>
-    <w:lsdException w:name="footnote reference" w:semiHidden="1" w:unhideWhenUsed="1"/>
-    <w:lsdException w:name="annotation reference" w:semiHidden="1" w:unhideWhenUsed="1"/>
-    <w:lsdException w:name="line number" w:semiHidden="1" w:unhideWhenUsed="1"/>
-    <w:lsdException w:name="page number" w:semiHidden="1" w:unhideWhenUsed="1"/>
-    <w:lsdException w:name="endnote reference" w:semiHidden="1" w:unhideWhenUsed="1"/>
-    <w:lsdException w:name="endnote text" w:semiHidden="1" w:unhideWhenUsed="1"/>
-    <w:lsdException w:name="table of authorities" w:semiHidden="1" w:unhideWhenUsed="1"/>
-    <w:lsdException w:name="macro" w:semiHidden="1" w:unhideWhenUsed="1"/>
-    <w:lsdException w:name="toa heading" w:semiHidden="1" w:unhideWhenUsed="1"/>
-    <w:lsdException w:name="List" w:semiHidden="1" w:unhideWhenUsed="1"/>
-    <w:lsdException w:name="List Bullet" w:semiHidden="1" w:unhideWhenUsed="1"/>
-    <w:lsdException w:name="List Number" w:semiHidden="1" w:unhideWhenUsed="1"/>
-    <w:lsdException w:name="List 2" w:semiHidden="1" w:unhideWhenUsed="1"/>
-    <w:lsdException w:name="List 3" w:semiHidden="1" w:unhideWhenUsed="1"/>
-    <w:lsdException w:name="List 4" w:semiHidden="1" w:unhideWhenUsed="1"/>
-    <w:lsdException w:name="List 5" w:semiHidden="1" w:unhideWhenUsed="1"/>
-    <w:lsdException w:name="List Bullet 2" w:semiHidden="1" w:unhideWhenUsed="1"/>
-    <w:lsdException w:name="List Bullet 3" w:semiHidden="1" w:unhideWhenUsed="1"/>
-    <w:lsdException w:name="List Bullet 4" w:semiHidden="1" w:unhideWhenUsed="1"/>
-    <w:lsdException w:name="List Bullet 5" w:semiHidden="1" w:unhideWhenUsed="1"/>
-    <w:lsdException w:name="List Number 2" w:semiHidden="1" w:unhideWhenUsed="1"/>
-    <w:lsdException w:name="List Number 3" w:semiHidden="1" w:unhideWhenUsed="1"/>
-    <w:lsdException w:name="List Number 4" w:semiHidden="1" w:unhideWhenUsed="1"/>
-    <w:lsdException w:name="List Number 5" w:semiHidden="1" w:unhideWhenUsed="1"/>
-    <w:lsdException w:name="Title" w:uiPriority="10" w:qFormat="1"/>
-    <w:lsdException w:name="Closing" w:semiHidden="1" w:unhideWhenUsed="1"/>
-    <w:lsdException w:name="Signature" w:semiHidden="1" w:unhideWhenUsed="1"/>
-    <w:lsdException w:name="Default Paragraph Font" w:semiHidden="1" w:uiPriority="1" w:unhideWhenUsed="1"/>
-    <w:lsdException w:name="Body Text" w:semiHidden="1" w:unhideWhenUsed="1"/>
-    <w:lsdException w:name="Body Text Indent" w:semiHidden="1" w:unhideWhenUsed="1"/>
-    <w:lsdException w:name="List Continue" w:semiHidden="1" w:unhideWhenUsed="1"/>
-    <w:lsdException w:name="List Continue 2" w:semiHidden="1" w:unhideWhenUsed="1"/>
-    <w:lsdException w:name="List Continue 3" w:semiHidden="1" w:unhideWhenUsed="1"/>
-    <w:lsdException w:name="List Continue 4" w:semiHidden="1" w:unhideWhenUsed="1"/>
-    <w:lsdException w:name="List Continue 5" w:semiHidden="1" w:unhideWhenUsed="1"/>
-    <w:lsdException w:name="Message Header" w:semiHidden="1" w:unhideWhenUsed="1"/>
-    <w:lsdException w:name="Subtitle" w:uiPriority="11" w:qFormat="1"/>
-    <w:lsdException w:name="Salutation" w:semiHidden="1" w:unhideWhenUsed="1"/>
-    <w:lsdException w:name="Date" w:semiHidden="1" w:unhideWhenUsed="1"/>
-    <w:lsdException w:name="Body Text First Indent" w:semiHidden="1" w:unhideWhenUsed="1"/>
-    <w:lsdException w:name="Body Text First Indent 2" w:semiHidden="1" w:unhideWhenUsed="1"/>
-    <w:lsdException w:name="Note Heading" w:semiHidden="1" w:unhideWhenUsed="1"/>
-    <w:lsdException w:name="Body Text 2" w:semiHidden="1" w:unhideWhenUsed="1"/>
-    <w:lsdException w:name="Body Text 3" w:semiHidden="1" w:unhideWhenUsed="1"/>
-    <w:lsdException w:name="Body Text Indent 2" w:semiHidden="1" w:unhideWhenUsed="1"/>
-    <w:lsdException w:name="Body Text Indent 3" w:semiHidden="1" w:unhideWhenUsed="1"/>
-    <w:lsdException w:name="Block Text" w:semiHidden="1" w:unhideWhenUsed="1"/>
-    <w:lsdException w:name="Hyperlink" w:semiHidden="1" w:unhideWhenUsed="1"/>
-    <w:lsdException w:name="FollowedHyperlink" w:semiHidden="1" w:unhideWhenUsed="1"/>
-    <w:lsdException w:name="Strong" w:uiPriority="22" w:qFormat="1"/>
-    <w:lsdException w:name="Emphasis" w:uiPriority="20" w:qFormat="1"/>
-    <w:lsdException w:name="Document Map" w:semiHidden="1" w:unhideWhenUsed="1"/>
-    <w:lsdException w:name="Plain Text" w:semiHidden="1" w:unhideWhenUsed="1"/>
-    <w:lsdException w:name="E-mail Signature" w:semiHidden="1" w:unhideWhenUsed="1"/>
-    <w:lsdException w:name="HTML Top of Form" w:semiHidden="1" w:unhideWhenUsed="1"/>
-    <w:lsdException w:name="HTML Bottom of Form" w:semiHidden="1" w:unhideWhenUsed="1"/>
-    <w:lsdException w:name="Normal (Web)" w:semiHidden="1" w:unhideWhenUsed="1"/>
-    <w:lsdException w:name="HTML Acronym" w:semiHidden="1" w:unhideWhenUsed="1"/>
-    <w:lsdException w:name="HTML Address" w:semiHidden="1" w:unhideWhenUsed="1"/>
-    <w:lsdException w:name="HTML Cite" w:semiHidden="1" w:unhideWhenUsed="1"/>
-    <w:lsdException w:name="HTML Code" w:semiHidden="1" w:unhideWhenUsed="1"/>
-    <w:lsdException w:name="HTML Definition" w:semiHidden="1" w:unhideWhenUsed="1"/>
-    <w:lsdException w:name="HTML Keyboard" w:semiHidden="1" w:unhideWhenUsed="1"/>
-    <w:lsdException w:name="HTML Preformatted" w:semiHidden="1" w:unhideWhenUsed="1"/>
-    <w:lsdException w:name="HTML Sample" w:semiHidden="1" w:unhideWhenUsed="1"/>
-    <w:lsdException w:name="HTML Typewriter" w:semiHidden="1" w:unhideWhenUsed="1"/>
-    <w:lsdException w:name="HTML Variable" w:semiHidden="1" w:unhideWhenUsed="1"/>
-    <w:lsdException w:name="Normal Table" w:semiHidden="1" w:unhideWhenUsed="1"/>
-    <w:lsdException w:name="annotation subject" w:semiHidden="1" w:unhideWhenUsed="1"/>
-    <w:lsdException w:name="No List" w:semiHidden="1" w:unhideWhenUsed="1"/>
-    <w:lsdException w:name="Outline List 1" w:semiHidden="1" w:unhideWhenUsed="1"/>
-    <w:lsdException w:name="Outline List 2" w:semiHidden="1" w:unhideWhenUsed="1"/>
-    <w:lsdException w:name="Outline List 3" w:semiHidden="1" w:unhideWhenUsed="1"/>
-    <w:lsdException w:name="Table Simple 1" w:semiHidden="1" w:unhideWhenUsed="1"/>
-    <w:lsdException w:name="Table Simple 2" w:semiHidden="1" w:unhideWhenUsed="1"/>
-    <w:lsdException w:name="Table Simple 3" w:semiHidden="1" w:unhideWhenUsed="1"/>
-    <w:lsdException w:name="Table Classic 1" w:semiHidden="1" w:unhideWhenUsed="1"/>
-    <w:lsdException w:name="Table Classic 2" w:semiHidden="1" w:unhideWhenUsed="1"/>
-    <w:lsdException w:name="Table Classic 3" w:semiHidden="1" w:unhideWhenUsed="1"/>
-    <w:lsdException w:name="Table Classic 4" w:semiHidden="1" w:unhideWhenUsed="1"/>
-    <w:lsdException w:name="Table Colorful 1" w:semiHidden="1" w:unhideWhenUsed="1"/>
-    <w:lsdException w:name="Table Colorful 2" w:semiHidden="1" w:unhideWhenUsed="1"/>
-    <w:lsdException w:name="Table Colorful 3" w:semiHidden="1" w:unhideWhenUsed="1"/>
-    <w:lsdException w:name="Table Columns 1" w:semiHidden="1" w:unhideWhenUsed="1"/>
-    <w:lsdException w:name="Table Columns 2" w:semiHidden="1" w:unhideWhenUsed="1"/>
-    <w:lsdException w:name="Table Columns 3" w:semiHidden="1" w:unhideWhenUsed="1"/>
-    <w:lsdException w:name="Table Columns 4" w:semiHidden="1" w:unhideWhenUsed="1"/>
-    <w:lsdException w:name="Table Columns 5" w:semiHidden="1" w:unhideWhenUsed="1"/>
-    <w:lsdException w:name="Table Grid 1" w:semiHidden="1" w:unhideWhenUsed="1"/>
-    <w:lsdException w:name="Table Grid 2" w:semiHidden="1" w:unhideWhenUsed="1"/>
-    <w:lsdException w:name="Table Grid 3" w:semiHidden="1" w:unhideWhenUsed="1"/>
-    <w:lsdException w:name="Table Grid 4" w:semiHidden="1" w:unhideWhenUsed="1"/>
-    <w:lsdException w:name="Table Grid 5" w:semiHidden="1" w:unhideWhenUsed="1"/>
-    <w:lsdException w:name="Table Grid 6" w:semiHidden="1" w:unhideWhenUsed="1"/>
-    <w:lsdException w:name="Table Grid 7" w:semiHidden="1" w:unhideWhenUsed="1"/>
-    <w:lsdException w:name="Table Grid 8" w:semiHidden="1" w:unhideWhenUsed="1"/>
-    <w:lsdException w:name="Table List 1" w:semiHidden="1" w:unhideWhenUsed="1"/>
-    <w:lsdException w:name="Table List 2" w:semiHidden="1" w:unhideWhenUsed="1"/>
-    <w:lsdException w:name="Table List 3" w:semiHidden="1" w:unhideWhenUsed="1"/>
-    <w:lsdException w:name="Table List 4" w:semiHidden="1" w:unhideWhenUsed="1"/>
-    <w:lsdException w:name="Table List 5" w:semiHidden="1" w:unhideWhenUsed="1"/>
-    <w:lsdException w:name="Table List 6" w:semiHidden="1" w:unhideWhenUsed="1"/>
-    <w:lsdException w:name="Table List 7" w:semiHidden="1" w:unhideWhenUsed="1"/>
-    <w:lsdException w:name="Table List 8" w:semiHidden="1" w:unhideWhenUsed="1"/>
-    <w:lsdException w:name="Table 3D effects 1" w:semiHidden="1" w:unhideWhenUsed="1"/>
-    <w:lsdException w:name="Table 3D effects 2" w:semiHidden="1" w:unhideWhenUsed="1"/>
-    <w:lsdException w:name="Table 3D effects 3" w:semiHidden="1" w:unhideWhenUsed="1"/>
-    <w:lsdException w:name="Table Contemporary" w:semiHidden="1" w:unhideWhenUsed="1"/>
-    <w:lsdException w:name="Table Elegant" w:semiHidden="1" w:unhideWhenUsed="1"/>
-    <w:lsdException w:name="Table Professional" w:semiHidden="1" w:unhideWhenUsed="1"/>
-    <w:lsdException w:name="Table Subtle 1" w:semiHidden="1" w:unhideWhenUsed="1"/>
-    <w:lsdException w:name="Table Subtle 2" w:semiHidden="1" w:unhideWhenUsed="1"/>
-    <w:lsdException w:name="Table Web 1" w:semiHidden="1" w:unhideWhenUsed="1"/>
-    <w:lsdException w:name="Table Web 2" w:semiHidden="1" w:unhideWhenUsed="1"/>
-    <w:lsdException w:name="Table Web 3" w:semiHidden="1" w:unhideWhenUsed="1"/>
-    <w:lsdException w:name="Balloon Text" w:semiHidden="1" w:unhideWhenUsed="1"/>
-    <w:lsdException w:name="Table Grid" w:uiPriority="39"/>
-    <w:lsdException w:name="Table Theme" w:semiHidden="1" w:unhideWhenUsed="1"/>
-    <w:lsdException w:name="Placeholder Text" w:semiHidden="1"/>
-    <w:lsdException w:name="No Spacing" w:uiPriority="1" w:qFormat="1"/>
-    <w:lsdException w:name="Light Shading" w:uiPriority="60"/>
-    <w:lsdException w:name="Light List" w:uiPriority="61"/>
-    <w:lsdException w:name="Light Grid" w:uiPriority="62"/>
-    <w:lsdException w:name="Medium Shading 1" w:uiPriority="63"/>
-    <w:lsdException w:name="Medium Shading 2" w:uiPriority="64"/>
-    <w:lsdException w:name="Medium List 1" w:uiPriority="65"/>
-    <w:lsdException w:name="Medium List 2" w:uiPriority="66"/>
-    <w:lsdException w:name="Medium Grid 1" w:uiPriority="67"/>
-    <w:lsdException w:name="Medium Grid 2" w:uiPriority="68"/>
-    <w:lsdException w:name="Medium Grid 3" w:uiPriority="69"/>
-    <w:lsdException w:name="Dark List" w:uiPriority="70"/>
-    <w:lsdException w:name="Colorful Shading" w:uiPriority="71"/>
-    <w:lsdException w:name="Colorful List" w:uiPriority="72"/>
-    <w:lsdException w:name="Colorful Grid" w:uiPriority="73"/>
-    <w:lsdException w:name="Light Shading Accent 1" w:uiPriority="60"/>
-    <w:lsdException w:name="Light List Accent 1" w:uiPriority="61"/>
-    <w:lsdException w:name="Light Grid Accent 1" w:uiPriority="62"/>
-    <w:lsdException w:name="Medium Shading 1 Accent 1" w:uiPriority="63"/>
-    <w:lsdException w:name="Medium Shading 2 Accent 1" w:uiPriority="64"/>
-    <w:lsdException w:name="Medium List 1 Accent 1" w:uiPriority="65"/>
-    <w:lsdException w:name="Revision" w:semiHidden="1"/>
-    <w:lsdException w:name="List Paragraph" w:uiPriority="34" w:qFormat="1"/>
-    <w:lsdException w:name="Quote" w:uiPriority="29" w:qFormat="1"/>
-    <w:lsdException w:name="Intense Quote" w:uiPriority="30" w:qFormat="1"/>
-    <w:lsdException w:name="Medium List 2 Accent 1" w:uiPriority="66"/>
-    <w:lsdException w:name="Medium Grid 1 Accent 1" w:uiPriority="67"/>
-    <w:lsdException w:name="Medium Grid 2 Accent 1" w:uiPriority="68"/>
-    <w:lsdException w:name="Medium Grid 3 Accent 1" w:uiPriority="69"/>
-    <w:lsdException w:name="Dark List Accent 1" w:uiPriority="70"/>
-    <w:lsdException w:name="Colorful Shading Accent 1" w:uiPriority="71"/>
-    <w:lsdException w:name="Colorful List Accent 1" w:uiPriority="72"/>
-    <w:lsdException w:name="Colorful Grid Accent 1" w:uiPriority="73"/>
-    <w:lsdException w:name="Light Shading Accent 2" w:uiPriority="60"/>
-    <w:lsdException w:name="Light List Accent 2" w:uiPriority="61"/>
-    <w:lsdException w:name="Light Grid Accent 2" w:uiPriority="62"/>
-    <w:lsdException w:name="Medium Shading 1 Accent 2" w:uiPriority="63"/>
-    <w:lsdException w:name="Medium Shading 2 Accent 2" w:uiPriority="64"/>
-    <w:lsdException w:name="Medium List 1 Accent 2" w:uiPriority="65"/>
-    <w:lsdException w:name="Medium List 2 Accent 2" w:uiPriority="66"/>
-    <w:lsdException w:name="Medium Grid 1 Accent 2" w:uiPriority="67"/>
-    <w:lsdException w:name="Medium Grid 2 Accent 2" w:uiPriority="68"/>
-    <w:lsdException w:name="Medium Grid 3 Accent 2" w:uiPriority="69"/>
-    <w:lsdException w:name="Dark List Accent 2" w:uiPriority="70"/>
-    <w:lsdException w:name="Colorful Shading Accent 2" w:uiPriority="71"/>
-    <w:lsdException w:name="Colorful List Accent 2" w:uiPriority="72"/>
-    <w:lsdException w:name="Colorful Grid Accent 2" w:uiPriority="73"/>
-    <w:lsdException w:name="Light Shading Accent 3" w:uiPriority="60"/>
-    <w:lsdException w:name="Light List Accent 3" w:uiPriority="61"/>
-    <w:lsdException w:name="Light Grid Accent 3" w:uiPriority="62"/>
-    <w:lsdException w:name="Medium Shading 1 Accent 3" w:uiPriority="63"/>
-    <w:lsdException w:name="Medium Shading 2 Accent 3" w:uiPriority="64"/>
-    <w:lsdException w:name="Medium List 1 Accent 3" w:uiPriority="65"/>
-    <w:lsdException w:name="Medium List 2 Accent 3" w:uiPriority="66"/>
-    <w:lsdException w:name="Medium Grid 1 Accent 3" w:uiPriority="67"/>
-    <w:lsdException w:name="Medium Grid 2 Accent 3" w:uiPriority="68"/>
-    <w:lsdException w:name="Medium Grid 3 Accent 3" w:uiPriority="69"/>
-    <w:lsdException w:name="Dark List Accent 3" w:uiPriority="70"/>
-    <w:lsdException w:name="Colorful Shading Accent 3" w:uiPriority="71"/>
-    <w:lsdException w:name="Colorful List Accent 3" w:uiPriority="72"/>
-    <w:lsdException w:name="Colorful Grid Accent 3" w:uiPriority="73"/>
-    <w:lsdException w:name="Light Shading Accent 4" w:uiPriority="60"/>
-    <w:lsdException w:name="Light List Accent 4" w:uiPriority="61"/>
-    <w:lsdException w:name="Light Grid Accent 4" w:uiPriority="62"/>
-    <w:lsdException w:name="Medium Shading 1 Accent 4" w:uiPriority="63"/>
-    <w:lsdException w:name="Medium Shading 2 Accent 4" w:uiPriority="64"/>
-    <w:lsdException w:name="Medium List 1 Accent 4" w:uiPriority="65"/>
-    <w:lsdException w:name="Medium List 2 Accent 4" w:uiPriority="66"/>
-    <w:lsdException w:name="Medium Grid 1 Accent 4" w:uiPriority="67"/>
-    <w:lsdException w:name="Medium Grid 2 Accent 4" w:uiPriority="68"/>
-    <w:lsdException w:name="Medium Grid 3 Accent 4" w:uiPriority="69"/>
-    <w:lsdException w:name="Dark List Accent 4" w:uiPriority="70"/>
-    <w:lsdException w:name="Colorful Shading Accent 4" w:uiPriority="71"/>
-    <w:lsdException w:name="Colorful List Accent 4" w:uiPriority="72"/>
-    <w:lsdException w:name="Colorful Grid Accent 4" w:uiPriority="73"/>
-    <w:lsdException w:name="Light Shading Accent 5" w:uiPriority="60"/>
-    <w:lsdException w:name="Light List Accent 5" w:uiPriority="61"/>
-    <w:lsdException w:name="Light Grid Accent 5" w:uiPriority="62"/>
-    <w:lsdException w:name="Medium Shading 1 Accent 5" w:uiPriority="63"/>
-    <w:lsdException w:name="Medium Shading 2 Accent 5" w:uiPriority="64"/>
-    <w:lsdException w:name="Medium List 1 Accent 5" w:uiPriority="65"/>
-    <w:lsdException w:name="Medium List 2 Accent 5" w:uiPriority="66"/>
-    <w:lsdException w:name="Medium Grid 1 Accent 5" w:uiPriority="67"/>
-    <w:lsdException w:name="Medium Grid 2 Accent 5" w:uiPriority="68"/>
-    <w:lsdException w:name="Medium Grid 3 Accent 5" w:uiPriority="69"/>
-    <w:lsdException w:name="Dark List Accent 5" w:uiPriority="70"/>
-    <w:lsdException w:name="Colorful Shading Accent 5" w:uiPriority="71"/>
-    <w:lsdException w:name="Colorful List Accent 5" w:uiPriority="72"/>
-    <w:lsdException w:name="Colorful Grid Accent 5" w:uiPriority="73"/>
-    <w:lsdException w:name="Light Shading Accent 6" w:uiPriority="60"/>
-    <w:lsdException w:name="Light List Accent 6" w:uiPriority="61"/>
-    <w:lsdException w:name="Light Grid Accent 6" w:uiPriority="62"/>
-    <w:lsdException w:name="Medium Shading 1 Accent 6" w:uiPriority="63"/>
-    <w:lsdException w:name="Medium Shading 2 Accent 6" w:uiPriority="64"/>
-    <w:lsdException w:name="Medium List 1 Accent 6" w:uiPriority="65"/>
-    <w:lsdException w:name="Medium List 2 Accent 6" w:uiPriority="66"/>
-    <w:lsdException w:name="Medium Grid 1 Accent 6" w:uiPriority="67"/>
-    <w:lsdException w:name="Medium Grid 2 Accent 6" w:uiPriority="68"/>
-    <w:lsdException w:name="Medium Grid 3 Accent 6" w:uiPriority="69"/>
-    <w:lsdException w:name="Dark List Accent 6" w:uiPriority="70"/>
-    <w:lsdException w:name="Colorful Shading Accent 6" w:uiPriority="71"/>
-    <w:lsdException w:name="Colorful List Accent 6" w:uiPriority="72"/>
-    <w:lsdException w:name="Colorful Grid Accent 6" w:uiPriority="73"/>
-    <w:lsdException w:name="Subtle Emphasis" w:uiPriority="19" w:qFormat="1"/>
-    <w:lsdException w:name="Intense Emphasis" w:uiPriority="21" w:qFormat="1"/>
-    <w:lsdException w:name="Subtle Reference" w:uiPriority="31" w:qFormat="1"/>
-    <w:lsdException w:name="Intense Reference" w:uiPriority="32" w:qFormat="1"/>
-    <w:lsdException w:name="Book Title" w:uiPriority="33" w:qFormat="1"/>
-    <w:lsdException w:name="Bibliography" w:semiHidden="1" w:uiPriority="37" w:unhideWhenUsed="1"/>
-    <w:lsdException w:name="TOC Heading" w:semiHidden="1" w:uiPriority="39" w:unhideWhenUsed="1" w:qFormat="1"/>
-    <w:lsdException w:name="Plain Table 1" w:uiPriority="41"/>
-    <w:lsdException w:name="Plain Table 2" w:uiPriority="42"/>
-    <w:lsdException w:name="Plain Table 3" w:uiPriority="43"/>
-    <w:lsdException w:name="Plain Table 4" w:uiPriority="44"/>
-    <w:lsdException w:name="Plain Table 5" w:uiPriority="45"/>
-    <w:lsdException w:name="Grid Table Light" w:uiPriority="40"/>
-    <w:lsdException w:name="Grid Table 1 Light" w:uiPriority="46"/>
-    <w:lsdException w:name="Grid Table 2" w:uiPriority="47"/>
-    <w:lsdException w:name="Grid Table 3" w:uiPriority="48"/>
-    <w:lsdException w:name="Grid Table 4" w:uiPriority="49"/>
-    <w:lsdException w:name="Grid Table 5 Dark" w:uiPriority="50"/>
-    <w:lsdException w:name="Grid Table 6 Colorful" w:uiPriority="51"/>
-    <w:lsdException w:name="Grid Table 7 Colorful" w:uiPriority="52"/>
-    <w:lsdException w:name="Grid Table 1 Light Accent 1" w:uiPriority="46"/>
-    <w:lsdException w:name="Grid Table 2 Accent 1" w:uiPriority="47"/>
-    <w:lsdException w:name="Grid Table 3 Accent 1" w:uiPriority="48"/>
-    <w:lsdException w:name="Grid Table 4 Accent 1" w:uiPriority="49"/>
-    <w:lsdException w:name="Grid Table 5 Dark Accent 1" w:uiPriority="50"/>
-    <w:lsdException w:name="Grid Table 6 Colorful Accent 1" w:uiPriority="51"/>
-    <w:lsdException w:name="Grid Table 7 Colorful Accent 1" w:uiPriority="52"/>
-    <w:lsdException w:name="Grid Table 1 Light Accent 2" w:uiPriority="46"/>
-    <w:lsdException w:name="Grid Table 2 Accent 2" w:uiPriority="47"/>
-    <w:lsdException w:name="Grid Table 3 Accent 2" w:uiPriority="48"/>
-    <w:lsdException w:name="Grid Table 4 Accent 2" w:uiPriority="49"/>
-    <w:lsdException w:name="Grid Table 5 Dark Accent 2" w:uiPriority="50"/>
-    <w:lsdException w:name="Grid Table 6 Colorful Accent 2" w:uiPriority="51"/>
-    <w:lsdException w:name="Grid Table 7 Colorful Accent 2" w:uiPriority="52"/>
-    <w:lsdException w:name="Grid Table 1 Light Accent 3" w:uiPriority="46"/>
-    <w:lsdException w:name="Grid Table 2 Accent 3" w:uiPriority="47"/>
-    <w:lsdException w:name="Grid Table 3 Accent 3" w:uiPriority="48"/>
-    <w:lsdException w:name="Grid Table 4 Accent 3" w:uiPriority="49"/>
-    <w:lsdException w:name="Grid Table 5 Dark Accent 3" w:uiPriority="50"/>
-    <w:lsdException w:name="Grid Table 6 Colorful Accent 3" w:uiPriority="51"/>
-    <w:lsdException w:name="Grid Table 7 Colorful Accent 3" w:uiPriority="52"/>
-    <w:lsdException w:name="Grid Table 1 Light Accent 4" w:uiPriority="46"/>
-    <w:lsdException w:name="Grid Table 2 Accent 4" w:uiPriority="47"/>
-    <w:lsdException w:name="Grid Table 3 Accent 4" w:uiPriority="48"/>
-    <w:lsdException w:name="Grid Table 4 Accent 4" w:uiPriority="49"/>
-    <w:lsdException w:name="Grid Table 5 Dark Accent 4" w:uiPriority="50"/>
-    <w:lsdException w:name="Grid Table 6 Colorful Accent 4" w:uiPriority="51"/>
-    <w:lsdException w:name="Grid Table 7 Colorful Accent 4" w:uiPriority="52"/>
-    <w:lsdException w:name="Grid Table 1 Light Accent 5" w:uiPriority="46"/>
-    <w:lsdException w:name="Grid Table 2 Accent 5" w:uiPriority="47"/>
-    <w:lsdException w:name="Grid Table 3 Accent 5" w:uiPriority="48"/>
-    <w:lsdException w:name="Grid Table 4 Accent 5" w:uiPriority="49"/>
-    <w:lsdException w:name="Grid Table 5 Dark Accent 5" w:uiPriority="50"/>
-    <w:lsdException w:name="Grid Table 6 Colorful Accent 5" w:uiPriority="51"/>
-    <w:lsdException w:name="Grid Table 7 Colorful Accent 5" w:uiPriority="52"/>
-    <w:lsdException w:name="Grid Table 1 Light Accent 6" w:uiPriority="46"/>
-    <w:lsdException w:name="Grid Table 2 Accent 6" w:uiPriority="47"/>
-    <w:lsdException w:name="Grid Table 3 Accent 6" w:uiPriority="48"/>
-    <w:lsdException w:name="Grid Table 4 Accent 6" w:uiPriority="49"/>
-    <w:lsdException w:name="Grid Table 5 Dark Accent 6" w:uiPriority="50"/>
-    <w:lsdException w:name="Grid Table 6 Colorful Accent 6" w:uiPriority="51"/>
-    <w:lsdException w:name="Grid Table 7 Colorful Accent 6" w:uiPriority="52"/>
-    <w:lsdException w:name="List Table 1 Light" w:uiPriority="46"/>
-    <w:lsdException w:name="List Table 2" w:uiPriority="47"/>
-    <w:lsdException w:name="List Table 3" w:uiPriority="48"/>
-    <w:lsdException w:name="List Table 4" w:uiPriority="49"/>
-    <w:lsdException w:name="List Table 5 Dark" w:uiPriority="50"/>
-    <w:lsdException w:name="List Table 6 Colorful" w:uiPriority="51"/>
-    <w:lsdException w:name="List Table 7 Colorful" w:uiPriority="52"/>
-    <w:lsdException w:name="List Table 1 Light Accent 1" w:uiPriority="46"/>
-    <w:lsdException w:name="List Table 2 Accent 1" w:uiPriority="47"/>
-    <w:lsdException w:name="List Table 3 Accent 1" w:uiPriority="48"/>
-    <w:lsdException w:name="List Table 4 Accent 1" w:uiPriority="49"/>
-    <w:lsdException w:name="List Table 5 Dark Accent 1" w:uiPriority="50"/>
-    <w:lsdException w:name="List Table 6 Colorful Accent 1" w:uiPriority="51"/>
-    <w:lsdException w:name="List Table 7 Colorful Accent 1" w:uiPriority="52"/>
-    <w:lsdException w:name="List Table 1 Light Accent 2" w:uiPriority="46"/>
-    <w:lsdException w:name="List Table 2 Accent 2" w:uiPriority="47"/>
-    <w:lsdException w:name="List Table 3 Accent 2" w:uiPriority="48"/>
-    <w:lsdException w:name="List Table 4 Accent 2" w:uiPriority="49"/>
-    <w:lsdException w:name="List Table 5 Dark Accent 2" w:uiPriority="50"/>
-    <w:lsdException w:name="List Table 6 Colorful Accent 2" w:uiPriority="51"/>
-    <w:lsdException w:name="List Table 7 Colorful Accent 2" w:uiPriority="52"/>
-    <w:lsdException w:name="List Table 1 Light Accent 3" w:uiPriority="46"/>
-    <w:lsdException w:name="List Table 2 Accent 3" w:uiPriority="47"/>
-    <w:lsdException w:name="List Table 3 Accent 3" w:uiPriority="48"/>
-    <w:lsdException w:name="List Table 4 Accent 3" w:uiPriority="49"/>
-    <w:lsdException w:name="List Table 5 Dark Accent 3" w:uiPriority="50"/>
-    <w:lsdException w:name="List Table 6 Colorful Accent 3" w:uiPriority="51"/>
-    <w:lsdException w:name="List Table 7 Colorful Accent 3" w:uiPriority="52"/>
-    <w:lsdException w:name="List Table 1 Light Accent 4" w:uiPriority="46"/>
-    <w:lsdException w:name="List Table 2 Accent 4" w:uiPriority="47"/>
-    <w:lsdException w:name="List Table 3 Accent 4" w:uiPriority="48"/>
-    <w:lsdException w:name="List Table 4 Accent 4" w:uiPriority="49"/>
-    <w:lsdException w:name="List Table 5 Dark Accent 4" w:uiPriority="50"/>
-    <w:lsdException w:name="List Table 6 Colorful Accent 4" w:uiPriority="51"/>
-    <w:lsdException w:name="List Table 7 Colorful Accent 4" w:uiPriority="52"/>
-    <w:lsdException w:name="List Table 1 Light Accent 5" w:uiPriority="46"/>
-    <w:lsdException w:name="List Table 2 Accent 5" w:uiPriority="47"/>
-    <w:lsdException w:name="List Table 3 Accent 5" w:uiPriority="48"/>
-    <w:lsdException w:name="List Table 4 Accent 5" w:uiPriority="49"/>
-    <w:lsdException w:name="List Table 5 Dark Accent 5" w:uiPriority="50"/>
-    <w:lsdException w:name="List Table 6 Colorful Accent 5" w:uiPriority="51"/>
-    <w:lsdException w:name="List Table 7 Colorful Accent 5" w:uiPriority="52"/>
-    <w:lsdException w:name="List Table 1 Light Accent 6" w:uiPriority="46"/>
-    <w:lsdException w:name="List Table 2 Accent 6" w:uiPriority="47"/>
-    <w:lsdException w:name="List Table 3 Accent 6" w:uiPriority="48"/>
-    <w:lsdException w:name="List Table 4 Accent 6" w:uiPriority="49"/>
-    <w:lsdException w:name="List Table 5 Dark Accent 6" w:uiPriority="50"/>
-    <w:lsdException w:name="List Table 6 Colorful Accent 6" w:uiPriority="51"/>
-    <w:lsdException w:name="List Table 7 Colorful Accent 6" w:uiPriority="52"/>
-    <w:lsdException w:name="Mention" w:semiHidden="1" w:unhideWhenUsed="1"/>
-    <w:lsdException w:name="Smart Hyperlink" w:semiHidden="1" w:unhideWhenUsed="1"/>
-    <w:lsdException w:name="Hashtag" w:semiHidden="1" w:unhideWhenUsed="1"/>
-    <w:lsdException w:name="Unresolved Mention" w:semiHidden="1" w:unhideWhenUsed="1"/>
-  </w:latentStyles>
-  <w:style w:type="paragraph" w:default="1" w:styleId="Normal">
-    <w:name w:val="Normal"/>
-    <w:qFormat/>
-  </w:style>
-  <w:style w:type="character" w:default="1" w:styleId="DefaultParagraphFont">
-    <w:name w:val="Default Paragraph Font"/>
-    <w:uiPriority w:val="1"/>
-    <w:semiHidden/>
-    <w:unhideWhenUsed/>
-  </w:style>
-  <w:style w:type="table" w:default="1" w:styleId="TableNormal">
-    <w:name w:val="Normal Table"/>
-    <w:uiPriority w:val="99"/>
-    <w:semiHidden/>
-    <w:unhideWhenUsed/>
-    <w:tblPr>
-      <w:tblInd w:w="0" w:type="dxa"/>
-      <w:tblCellMar>
-        <w:top w:w="0" w:type="dxa"/>
-        <w:left w:w="108" w:type="dxa"/>
-        <w:bottom w:w="0" w:type="dxa"/>
-        <w:right w:w="108" w:type="dxa"/>
-      </w:tblCellMar>
-    </w:tblPr>
-  </w:style>
-  <w:style w:type="numbering" w:default="1" w:styleId="NoList">
-    <w:name w:val="No List"/>
-    <w:uiPriority w:val="99"/>
-    <w:semiHidden/>
-    <w:unhideWhenUsed/>
-  </w:style>
-  <w:style w:type="character" w:styleId="PlaceholderText">
-    <w:name w:val="Placeholder Text"/>
-    <w:basedOn w:val="DefaultParagraphFont"/>
-    <w:uiPriority w:val="99"/>
-    <w:semiHidden/>
-    <w:rsid w:val="000176F7"/>
-    <w:rPr>
-      <w:color w:val="808080"/>
-    </w:rPr>
-  </w:style>
-</w:styles>
-</file>
-
-<file path=word/glossary/webSettings.xml><?xml version="1.0" encoding="utf-8"?>
-<w:webSettings xmlns:mc="http://schemas.openxmlformats.org/markup-compatibility/2006" xmlns:r="http://schemas.openxmlformats.org/officeDocument/2006/relationships" xmlns:w="http://schemas.openxmlformats.org/wordprocessingml/2006/main" xmlns:w14="http://schemas.microsoft.com/office/word/2010/wordml" xmlns:w15="http://schemas.microsoft.com/office/word/2012/wordml" xmlns:w16cid="http://schemas.microsoft.com/office/word/2016/wordml/cid" xmlns:w16se="http://schemas.microsoft.com/office/word/2015/wordml/symex" mc:Ignorable="w14 w15 w16se w16cid">
-  <w:optimizeForBrowser/>
-  <w:allowPNG/>
-</w:webSettings>
 </file>
 
 <file path=word/theme/theme1.xml><?xml version="1.0" encoding="utf-8"?>
@@ -1948,7 +1429,7 @@
 </file>
 
 <file path=customXml/itemProps1.xml><?xml version="1.0" encoding="utf-8"?>
-<ds:datastoreItem xmlns:ds="http://schemas.openxmlformats.org/officeDocument/2006/customXml" ds:itemID="{55D2B5E1-8005-4E00-B211-B38064A5BB37}">
+<ds:datastoreItem xmlns:ds="http://schemas.openxmlformats.org/officeDocument/2006/customXml" ds:itemID="{B92D3D9D-4C4C-42B8-A947-CC7A62D43890}">
   <ds:schemaRefs>
     <ds:schemaRef ds:uri="http://schemas.openxmlformats.org/officeDocument/2006/bibliography"/>
   </ds:schemaRefs>

</xml_diff>

<commit_message>
Updating Contents and headers
</commit_message>
<xml_diff>
--- a/Group report.docx
+++ b/Group report.docx
@@ -345,6 +345,74 @@
               <w:tab w:val="right" w:leader="dot" w:pos="10456"/>
             </w:tabs>
             <w:rPr>
+              <w:noProof/>
+            </w:rPr>
+          </w:pPr>
+          <w:hyperlink w:anchor="_Toc504661082" w:history="1">
+            <w:r>
+              <w:rPr>
+                <w:rStyle w:val="Hyperlink"/>
+                <w:noProof/>
+              </w:rPr>
+              <w:t>Appendix 1</w:t>
+            </w:r>
+            <w:r>
+              <w:rPr>
+                <w:noProof/>
+                <w:webHidden/>
+              </w:rPr>
+              <w:tab/>
+            </w:r>
+            <w:r>
+              <w:rPr>
+                <w:noProof/>
+                <w:webHidden/>
+              </w:rPr>
+              <w:fldChar w:fldCharType="begin"/>
+            </w:r>
+            <w:r>
+              <w:rPr>
+                <w:noProof/>
+                <w:webHidden/>
+              </w:rPr>
+              <w:instrText xml:space="preserve"> PAGEREF _Toc504661082 \h </w:instrText>
+            </w:r>
+            <w:r>
+              <w:rPr>
+                <w:noProof/>
+                <w:webHidden/>
+              </w:rPr>
+            </w:r>
+            <w:r>
+              <w:rPr>
+                <w:noProof/>
+                <w:webHidden/>
+              </w:rPr>
+              <w:fldChar w:fldCharType="separate"/>
+            </w:r>
+            <w:r>
+              <w:rPr>
+                <w:noProof/>
+                <w:webHidden/>
+              </w:rPr>
+              <w:t>3</w:t>
+            </w:r>
+            <w:r>
+              <w:rPr>
+                <w:noProof/>
+                <w:webHidden/>
+              </w:rPr>
+              <w:fldChar w:fldCharType="end"/>
+            </w:r>
+          </w:hyperlink>
+        </w:p>
+        <w:p>
+          <w:pPr>
+            <w:pStyle w:val="TOC1"/>
+            <w:tabs>
+              <w:tab w:val="right" w:leader="dot" w:pos="10456"/>
+            </w:tabs>
+            <w:rPr>
               <w:rFonts w:eastAsiaTheme="minorEastAsia"/>
               <w:noProof/>
               <w:lang w:eastAsia="en-GB"/>
@@ -356,7 +424,14 @@
                 <w:rStyle w:val="Hyperlink"/>
                 <w:noProof/>
               </w:rPr>
-              <w:t>Bibliography</w:t>
+              <w:t>Appen</w:t>
+            </w:r>
+            <w:r>
+              <w:rPr>
+                <w:rStyle w:val="Hyperlink"/>
+                <w:noProof/>
+              </w:rPr>
+              <w:t>dix 2</w:t>
             </w:r>
             <w:r>
               <w:rPr>
@@ -370,43 +445,23 @@
                 <w:noProof/>
                 <w:webHidden/>
               </w:rPr>
-              <w:fldChar w:fldCharType="begin"/>
-            </w:r>
-            <w:r>
-              <w:rPr>
-                <w:noProof/>
-                <w:webHidden/>
-              </w:rPr>
-              <w:instrText xml:space="preserve"> PAGEREF _Toc504661082 \h </w:instrText>
-            </w:r>
-            <w:r>
-              <w:rPr>
-                <w:noProof/>
-                <w:webHidden/>
-              </w:rPr>
-            </w:r>
-            <w:r>
-              <w:rPr>
-                <w:noProof/>
-                <w:webHidden/>
-              </w:rPr>
-              <w:fldChar w:fldCharType="separate"/>
-            </w:r>
-            <w:r>
-              <w:rPr>
-                <w:noProof/>
-                <w:webHidden/>
-              </w:rPr>
-              <w:t>3</w:t>
-            </w:r>
-            <w:r>
-              <w:rPr>
-                <w:noProof/>
-                <w:webHidden/>
-              </w:rPr>
-              <w:fldChar w:fldCharType="end"/>
+              <w:t>4</w:t>
             </w:r>
           </w:hyperlink>
+        </w:p>
+        <w:p>
+          <w:pPr>
+            <w:rPr>
+              <w:noProof/>
+            </w:rPr>
+          </w:pPr>
+        </w:p>
+        <w:p>
+          <w:pPr>
+            <w:rPr>
+              <w:noProof/>
+            </w:rPr>
+          </w:pPr>
         </w:p>
         <w:p>
           <w:r>
@@ -418,6 +473,8 @@
             <w:fldChar w:fldCharType="end"/>
           </w:r>
         </w:p>
+        <w:bookmarkStart w:id="0" w:name="_GoBack" w:displacedByCustomXml="next"/>
+        <w:bookmarkEnd w:id="0" w:displacedByCustomXml="next"/>
       </w:sdtContent>
     </w:sdt>
     <w:p/>
@@ -431,12 +488,12 @@
       <w:pPr>
         <w:pStyle w:val="Heading1"/>
       </w:pPr>
-      <w:bookmarkStart w:id="0" w:name="_Toc504661078"/>
+      <w:bookmarkStart w:id="1" w:name="_Toc504661078"/>
       <w:r>
         <w:lastRenderedPageBreak/>
         <w:t>Introduction</w:t>
       </w:r>
-      <w:bookmarkEnd w:id="0"/>
+      <w:bookmarkEnd w:id="1"/>
     </w:p>
     <w:p>
       <w:r>
@@ -445,12 +502,11 @@
     </w:p>
     <w:p>
       <w:r>
-        <w:t xml:space="preserve">Our brief for the assignment was to implement some additional features for Gloucestershire Constabulary. The first feature was to help locate stolen bicycles that has been advertised on an e-commerce website such as eBay for resale, including comparisons and side by side displays of the victim’s item and the item for sale. The system also needed to be able to email victims updating them with the progress of the investigation. The system will also be used to map locations and the most vulnerable areas in google maps, this will allow the police to provide support for areas that need it most. </w:t>
-      </w:r>
-    </w:p>
-    <w:p>
-      <w:bookmarkStart w:id="1" w:name="_GoBack"/>
-      <w:bookmarkEnd w:id="1"/>
+        <w:t>The</w:t>
+      </w:r>
+      <w:r>
+        <w:t xml:space="preserve"> brief for the assignment was to implement some additional features for Gloucestershire Constabulary. The first feature was to help locate stolen bicycles that has been advertised on an e-commerce website such as eBay for resale, including comparisons and side by side displays of the victim’s item and the item for sale. The system also needed to be able to email victims updating them with the progress of the investigation. The system will also be used to map locations and the most vulnerable areas in google maps, this will allow the police to provide support for areas that need it most. </w:t>
+      </w:r>
     </w:p>
     <w:p>
       <w:pPr>
@@ -474,8 +530,13 @@
     </w:p>
     <w:p>
       <w:r>
-        <w:t>Olivia Arnell</w:t>
-      </w:r>
+        <w:t xml:space="preserve">Olivia </w:t>
+      </w:r>
+      <w:proofErr w:type="spellStart"/>
+      <w:r>
+        <w:t>Arnell</w:t>
+      </w:r>
+      <w:proofErr w:type="spellEnd"/>
     </w:p>
     <w:p>
       <w:pPr>
@@ -483,10 +544,41 @@
       </w:pPr>
       <w:bookmarkStart w:id="3" w:name="_Toc504661080"/>
       <w:r>
-        <w:t>The front end</w:t>
+        <w:t>The Front E</w:t>
+      </w:r>
+      <w:r>
+        <w:t>nd</w:t>
       </w:r>
       <w:bookmarkEnd w:id="3"/>
     </w:p>
+    <w:p/>
+    <w:p>
+      <w:pPr>
+        <w:pStyle w:val="Heading1"/>
+      </w:pPr>
+      <w:r>
+        <w:t>Testing Strategy</w:t>
+      </w:r>
+    </w:p>
+    <w:p/>
+    <w:p>
+      <w:pPr>
+        <w:pStyle w:val="Heading1"/>
+      </w:pPr>
+      <w:r>
+        <w:t>User Manual</w:t>
+      </w:r>
+    </w:p>
+    <w:p/>
+    <w:p>
+      <w:pPr>
+        <w:pStyle w:val="Heading1"/>
+      </w:pPr>
+      <w:r>
+        <w:t>Reference List</w:t>
+      </w:r>
+    </w:p>
+    <w:p/>
     <w:p>
       <w:pPr>
         <w:pStyle w:val="Heading2"/>
@@ -498,8 +590,13 @@
       <w:bookmarkEnd w:id="4"/>
     </w:p>
     <w:p>
-      <w:r>
-        <w:t>jQuery, Microsoft Web Framework</w:t>
+      <w:proofErr w:type="gramStart"/>
+      <w:r>
+        <w:t>jQuery</w:t>
+      </w:r>
+      <w:proofErr w:type="gramEnd"/>
+      <w:r>
+        <w:t>, Microsoft Web Framework</w:t>
       </w:r>
     </w:p>
     <w:p>
@@ -1429,7 +1526,7 @@
 </file>
 
 <file path=customXml/itemProps1.xml><?xml version="1.0" encoding="utf-8"?>
-<ds:datastoreItem xmlns:ds="http://schemas.openxmlformats.org/officeDocument/2006/customXml" ds:itemID="{B92D3D9D-4C4C-42B8-A947-CC7A62D43890}">
+<ds:datastoreItem xmlns:ds="http://schemas.openxmlformats.org/officeDocument/2006/customXml" ds:itemID="{C1BFDC64-B6EF-4AC4-B743-B48255FC5717}">
   <ds:schemaRefs>
     <ds:schemaRef ds:uri="http://schemas.openxmlformats.org/officeDocument/2006/bibliography"/>
   </ds:schemaRefs>

</xml_diff>